<commit_message>
Some changes in Documentation and ER-Diagramm
</commit_message>
<xml_diff>
--- a/Документация к проекту.docx
+++ b/Документация к проекту.docx
@@ -9,17 +9,17 @@
           <w:rFonts w:ascii="Times New Roman" w:hAnsi="Times New Roman" w:cs="Times New Roman"/>
           <w:b/>
           <w:bCs/>
-          <w:sz w:val="24"/>
-          <w:szCs w:val="24"/>
-        </w:rPr>
-      </w:pPr>
-      <w:r>
-        <w:rPr>
-          <w:rFonts w:ascii="Times New Roman" w:hAnsi="Times New Roman" w:cs="Times New Roman"/>
-          <w:b/>
-          <w:bCs/>
-          <w:sz w:val="24"/>
-          <w:szCs w:val="24"/>
+          <w:sz w:val="28"/>
+          <w:szCs w:val="28"/>
+        </w:rPr>
+      </w:pPr>
+      <w:r>
+        <w:rPr>
+          <w:rFonts w:ascii="Times New Roman" w:hAnsi="Times New Roman" w:cs="Times New Roman"/>
+          <w:b/>
+          <w:bCs/>
+          <w:sz w:val="28"/>
+          <w:szCs w:val="28"/>
         </w:rPr>
         <w:t>Документация к проекту "Тренажерный зал"</w:t>
       </w:r>
@@ -28,28 +28,28 @@
       <w:pPr>
         <w:rPr>
           <w:rFonts w:ascii="Times New Roman" w:hAnsi="Times New Roman" w:cs="Times New Roman"/>
-          <w:sz w:val="24"/>
-          <w:szCs w:val="24"/>
-        </w:rPr>
-      </w:pPr>
-    </w:p>
-    <w:p>
-      <w:pPr>
-        <w:rPr>
-          <w:rFonts w:ascii="Times New Roman" w:hAnsi="Times New Roman" w:cs="Times New Roman"/>
-          <w:b/>
-          <w:bCs/>
-          <w:sz w:val="24"/>
-          <w:szCs w:val="24"/>
-        </w:rPr>
-      </w:pPr>
-      <w:r>
-        <w:rPr>
-          <w:rFonts w:ascii="Times New Roman" w:hAnsi="Times New Roman" w:cs="Times New Roman"/>
-          <w:b/>
-          <w:bCs/>
-          <w:sz w:val="24"/>
-          <w:szCs w:val="24"/>
+          <w:sz w:val="28"/>
+          <w:szCs w:val="28"/>
+        </w:rPr>
+      </w:pPr>
+    </w:p>
+    <w:p>
+      <w:pPr>
+        <w:rPr>
+          <w:rFonts w:ascii="Times New Roman" w:hAnsi="Times New Roman" w:cs="Times New Roman"/>
+          <w:b/>
+          <w:bCs/>
+          <w:sz w:val="28"/>
+          <w:szCs w:val="28"/>
+        </w:rPr>
+      </w:pPr>
+      <w:r>
+        <w:rPr>
+          <w:rFonts w:ascii="Times New Roman" w:hAnsi="Times New Roman" w:cs="Times New Roman"/>
+          <w:b/>
+          <w:bCs/>
+          <w:sz w:val="28"/>
+          <w:szCs w:val="28"/>
         </w:rPr>
         <w:t>1) Небольшое введение</w:t>
       </w:r>
@@ -58,15 +58,15 @@
       <w:pPr>
         <w:rPr>
           <w:rFonts w:ascii="Times New Roman" w:hAnsi="Times New Roman" w:cs="Times New Roman"/>
-          <w:sz w:val="24"/>
-          <w:szCs w:val="24"/>
-        </w:rPr>
-      </w:pPr>
-      <w:r>
-        <w:rPr>
-          <w:rFonts w:ascii="Times New Roman" w:hAnsi="Times New Roman" w:cs="Times New Roman"/>
-          <w:sz w:val="24"/>
-          <w:szCs w:val="24"/>
+          <w:sz w:val="28"/>
+          <w:szCs w:val="28"/>
+        </w:rPr>
+      </w:pPr>
+      <w:r>
+        <w:rPr>
+          <w:rFonts w:ascii="Times New Roman" w:hAnsi="Times New Roman" w:cs="Times New Roman"/>
+          <w:sz w:val="28"/>
+          <w:szCs w:val="28"/>
         </w:rPr>
         <w:t>Проект "Тренажерный зал" направлен на создание системы управления, которая оптимизирует процессы взаимодействия между клиентами, тренерами и залами. Система будет обеспечивать учет клиентов, управление расписанием, а также контроль за абонементами и ресурсами зала. Это поможет улучшить качество обслуживания и повысить эффективность работы тренажерного зала.</w:t>
       </w:r>
@@ -75,28 +75,28 @@
       <w:pPr>
         <w:rPr>
           <w:rFonts w:ascii="Times New Roman" w:hAnsi="Times New Roman" w:cs="Times New Roman"/>
-          <w:sz w:val="24"/>
-          <w:szCs w:val="24"/>
-        </w:rPr>
-      </w:pPr>
-    </w:p>
-    <w:p>
-      <w:pPr>
-        <w:rPr>
-          <w:rFonts w:ascii="Times New Roman" w:hAnsi="Times New Roman" w:cs="Times New Roman"/>
-          <w:b/>
-          <w:bCs/>
-          <w:sz w:val="24"/>
-          <w:szCs w:val="24"/>
-        </w:rPr>
-      </w:pPr>
-      <w:r>
-        <w:rPr>
-          <w:rFonts w:ascii="Times New Roman" w:hAnsi="Times New Roman" w:cs="Times New Roman"/>
-          <w:b/>
-          <w:bCs/>
-          <w:sz w:val="24"/>
-          <w:szCs w:val="24"/>
+          <w:sz w:val="28"/>
+          <w:szCs w:val="28"/>
+        </w:rPr>
+      </w:pPr>
+    </w:p>
+    <w:p>
+      <w:pPr>
+        <w:rPr>
+          <w:rFonts w:ascii="Times New Roman" w:hAnsi="Times New Roman" w:cs="Times New Roman"/>
+          <w:b/>
+          <w:bCs/>
+          <w:sz w:val="28"/>
+          <w:szCs w:val="28"/>
+        </w:rPr>
+      </w:pPr>
+      <w:r>
+        <w:rPr>
+          <w:rFonts w:ascii="Times New Roman" w:hAnsi="Times New Roman" w:cs="Times New Roman"/>
+          <w:b/>
+          <w:bCs/>
+          <w:sz w:val="28"/>
+          <w:szCs w:val="28"/>
         </w:rPr>
         <w:t>2) Цели и задачи проекта</w:t>
       </w:r>
@@ -105,15 +105,15 @@
       <w:pPr>
         <w:rPr>
           <w:rFonts w:ascii="Times New Roman" w:hAnsi="Times New Roman" w:cs="Times New Roman"/>
-          <w:sz w:val="24"/>
-          <w:szCs w:val="24"/>
-        </w:rPr>
-      </w:pPr>
-      <w:r>
-        <w:rPr>
-          <w:rFonts w:ascii="Times New Roman" w:hAnsi="Times New Roman" w:cs="Times New Roman"/>
-          <w:sz w:val="24"/>
-          <w:szCs w:val="24"/>
+          <w:sz w:val="28"/>
+          <w:szCs w:val="28"/>
+        </w:rPr>
+      </w:pPr>
+      <w:r>
+        <w:rPr>
+          <w:rFonts w:ascii="Times New Roman" w:hAnsi="Times New Roman" w:cs="Times New Roman"/>
+          <w:sz w:val="28"/>
+          <w:szCs w:val="28"/>
         </w:rPr>
         <w:t>Цели:</w:t>
       </w:r>
@@ -122,15 +122,15 @@
       <w:pPr>
         <w:rPr>
           <w:rFonts w:ascii="Times New Roman" w:hAnsi="Times New Roman" w:cs="Times New Roman"/>
-          <w:sz w:val="24"/>
-          <w:szCs w:val="24"/>
-        </w:rPr>
-      </w:pPr>
-      <w:r>
-        <w:rPr>
-          <w:rFonts w:ascii="Times New Roman" w:hAnsi="Times New Roman" w:cs="Times New Roman"/>
-          <w:sz w:val="24"/>
-          <w:szCs w:val="24"/>
+          <w:sz w:val="28"/>
+          <w:szCs w:val="28"/>
+        </w:rPr>
+      </w:pPr>
+      <w:r>
+        <w:rPr>
+          <w:rFonts w:ascii="Times New Roman" w:hAnsi="Times New Roman" w:cs="Times New Roman"/>
+          <w:sz w:val="28"/>
+          <w:szCs w:val="28"/>
         </w:rPr>
         <w:t>- Создание удобной и функциональной базы данных для управления тренажерным залом.</w:t>
       </w:r>
@@ -139,15 +139,15 @@
       <w:pPr>
         <w:rPr>
           <w:rFonts w:ascii="Times New Roman" w:hAnsi="Times New Roman" w:cs="Times New Roman"/>
-          <w:sz w:val="24"/>
-          <w:szCs w:val="24"/>
-        </w:rPr>
-      </w:pPr>
-      <w:r>
-        <w:rPr>
-          <w:rFonts w:ascii="Times New Roman" w:hAnsi="Times New Roman" w:cs="Times New Roman"/>
-          <w:sz w:val="24"/>
-          <w:szCs w:val="24"/>
+          <w:sz w:val="28"/>
+          <w:szCs w:val="28"/>
+        </w:rPr>
+      </w:pPr>
+      <w:r>
+        <w:rPr>
+          <w:rFonts w:ascii="Times New Roman" w:hAnsi="Times New Roman" w:cs="Times New Roman"/>
+          <w:sz w:val="28"/>
+          <w:szCs w:val="28"/>
         </w:rPr>
         <w:t>- Оптимизация процессов записи клиентов на тренировки и управление расписанием.</w:t>
       </w:r>
@@ -156,24 +156,24 @@
       <w:pPr>
         <w:rPr>
           <w:rFonts w:ascii="Times New Roman" w:hAnsi="Times New Roman" w:cs="Times New Roman"/>
-          <w:sz w:val="24"/>
-          <w:szCs w:val="24"/>
-        </w:rPr>
-      </w:pPr>
-    </w:p>
-    <w:p>
-      <w:pPr>
-        <w:rPr>
-          <w:rFonts w:ascii="Times New Roman" w:hAnsi="Times New Roman" w:cs="Times New Roman"/>
-          <w:sz w:val="24"/>
-          <w:szCs w:val="24"/>
-        </w:rPr>
-      </w:pPr>
-      <w:r>
-        <w:rPr>
-          <w:rFonts w:ascii="Times New Roman" w:hAnsi="Times New Roman" w:cs="Times New Roman"/>
-          <w:sz w:val="24"/>
-          <w:szCs w:val="24"/>
+          <w:sz w:val="28"/>
+          <w:szCs w:val="28"/>
+        </w:rPr>
+      </w:pPr>
+    </w:p>
+    <w:p>
+      <w:pPr>
+        <w:rPr>
+          <w:rFonts w:ascii="Times New Roman" w:hAnsi="Times New Roman" w:cs="Times New Roman"/>
+          <w:sz w:val="28"/>
+          <w:szCs w:val="28"/>
+        </w:rPr>
+      </w:pPr>
+      <w:r>
+        <w:rPr>
+          <w:rFonts w:ascii="Times New Roman" w:hAnsi="Times New Roman" w:cs="Times New Roman"/>
+          <w:sz w:val="28"/>
+          <w:szCs w:val="28"/>
         </w:rPr>
         <w:t>Задачи:</w:t>
       </w:r>
@@ -182,15 +182,15 @@
       <w:pPr>
         <w:rPr>
           <w:rFonts w:ascii="Times New Roman" w:hAnsi="Times New Roman" w:cs="Times New Roman"/>
-          <w:sz w:val="24"/>
-          <w:szCs w:val="24"/>
-        </w:rPr>
-      </w:pPr>
-      <w:r>
-        <w:rPr>
-          <w:rFonts w:ascii="Times New Roman" w:hAnsi="Times New Roman" w:cs="Times New Roman"/>
-          <w:sz w:val="24"/>
-          <w:szCs w:val="24"/>
+          <w:sz w:val="28"/>
+          <w:szCs w:val="28"/>
+        </w:rPr>
+      </w:pPr>
+      <w:r>
+        <w:rPr>
+          <w:rFonts w:ascii="Times New Roman" w:hAnsi="Times New Roman" w:cs="Times New Roman"/>
+          <w:sz w:val="28"/>
+          <w:szCs w:val="28"/>
         </w:rPr>
         <w:t>- Разработка модели данных для хранения информации о клиентах, тренерах, залах и абонементах.</w:t>
       </w:r>
@@ -199,15 +199,15 @@
       <w:pPr>
         <w:rPr>
           <w:rFonts w:ascii="Times New Roman" w:hAnsi="Times New Roman" w:cs="Times New Roman"/>
-          <w:sz w:val="24"/>
-          <w:szCs w:val="24"/>
-        </w:rPr>
-      </w:pPr>
-      <w:r>
-        <w:rPr>
-          <w:rFonts w:ascii="Times New Roman" w:hAnsi="Times New Roman" w:cs="Times New Roman"/>
-          <w:sz w:val="24"/>
-          <w:szCs w:val="24"/>
+          <w:sz w:val="28"/>
+          <w:szCs w:val="28"/>
+        </w:rPr>
+      </w:pPr>
+      <w:r>
+        <w:rPr>
+          <w:rFonts w:ascii="Times New Roman" w:hAnsi="Times New Roman" w:cs="Times New Roman"/>
+          <w:sz w:val="28"/>
+          <w:szCs w:val="28"/>
         </w:rPr>
         <w:t>- Реализация функционала для управления элементами графика зала и тренера.</w:t>
       </w:r>
@@ -216,15 +216,15 @@
       <w:pPr>
         <w:rPr>
           <w:rFonts w:ascii="Times New Roman" w:hAnsi="Times New Roman" w:cs="Times New Roman"/>
-          <w:sz w:val="24"/>
-          <w:szCs w:val="24"/>
-        </w:rPr>
-      </w:pPr>
-      <w:r>
-        <w:rPr>
-          <w:rFonts w:ascii="Times New Roman" w:hAnsi="Times New Roman" w:cs="Times New Roman"/>
-          <w:sz w:val="24"/>
-          <w:szCs w:val="24"/>
+          <w:sz w:val="28"/>
+          <w:szCs w:val="28"/>
+        </w:rPr>
+      </w:pPr>
+      <w:r>
+        <w:rPr>
+          <w:rFonts w:ascii="Times New Roman" w:hAnsi="Times New Roman" w:cs="Times New Roman"/>
+          <w:sz w:val="28"/>
+          <w:szCs w:val="28"/>
         </w:rPr>
         <w:t>- Обеспечение возможности анализа данных для улучшения работы зала.</w:t>
       </w:r>
@@ -233,26 +233,26 @@
       <w:pPr>
         <w:rPr>
           <w:rFonts w:ascii="Times New Roman" w:hAnsi="Times New Roman" w:cs="Times New Roman"/>
-          <w:sz w:val="24"/>
-          <w:szCs w:val="24"/>
-        </w:rPr>
-      </w:pPr>
-    </w:p>
-    <w:p>
-      <w:pPr>
-        <w:rPr>
-          <w:rFonts w:ascii="Times New Roman" w:hAnsi="Times New Roman" w:cs="Times New Roman"/>
-          <w:sz w:val="24"/>
-          <w:szCs w:val="24"/>
-        </w:rPr>
-      </w:pPr>
-      <w:r>
-        <w:rPr>
-          <w:rFonts w:ascii="Times New Roman" w:hAnsi="Times New Roman" w:cs="Times New Roman"/>
-          <w:b/>
-          <w:bCs/>
-          <w:sz w:val="24"/>
-          <w:szCs w:val="24"/>
+          <w:sz w:val="28"/>
+          <w:szCs w:val="28"/>
+        </w:rPr>
+      </w:pPr>
+    </w:p>
+    <w:p>
+      <w:pPr>
+        <w:rPr>
+          <w:rFonts w:ascii="Times New Roman" w:hAnsi="Times New Roman" w:cs="Times New Roman"/>
+          <w:sz w:val="28"/>
+          <w:szCs w:val="28"/>
+        </w:rPr>
+      </w:pPr>
+      <w:r>
+        <w:rPr>
+          <w:rFonts w:ascii="Times New Roman" w:hAnsi="Times New Roman" w:cs="Times New Roman"/>
+          <w:b/>
+          <w:bCs/>
+          <w:sz w:val="28"/>
+          <w:szCs w:val="28"/>
         </w:rPr>
         <w:t>3) Функциональные возможности</w:t>
       </w:r>
@@ -261,17 +261,17 @@
       <w:pPr>
         <w:rPr>
           <w:rFonts w:ascii="Times New Roman" w:hAnsi="Times New Roman" w:cs="Times New Roman"/>
-          <w:sz w:val="24"/>
-          <w:szCs w:val="24"/>
-        </w:rPr>
-      </w:pPr>
-      <w:r>
-        <w:rPr>
-          <w:rFonts w:ascii="Times New Roman" w:hAnsi="Times New Roman" w:cs="Times New Roman"/>
-          <w:b/>
-          <w:bCs/>
-          <w:sz w:val="24"/>
-          <w:szCs w:val="24"/>
+          <w:sz w:val="28"/>
+          <w:szCs w:val="28"/>
+        </w:rPr>
+      </w:pPr>
+      <w:r>
+        <w:rPr>
+          <w:rFonts w:ascii="Times New Roman" w:hAnsi="Times New Roman" w:cs="Times New Roman"/>
+          <w:b/>
+          <w:bCs/>
+          <w:sz w:val="28"/>
+          <w:szCs w:val="28"/>
         </w:rPr>
         <w:t>- Регистрация новых клиентов</w:t>
       </w:r>
@@ -279,8 +279,8 @@
       <w:r>
         <w:rPr>
           <w:rFonts w:ascii="Times New Roman" w:hAnsi="Times New Roman" w:cs="Times New Roman"/>
-          <w:sz w:val="24"/>
-          <w:szCs w:val="24"/>
+          <w:sz w:val="28"/>
+          <w:szCs w:val="28"/>
         </w:rPr>
         <w:t>: Позволяет</w:t>
       </w:r>
@@ -288,8 +288,8 @@
       <w:r>
         <w:rPr>
           <w:rFonts w:ascii="Times New Roman" w:hAnsi="Times New Roman" w:cs="Times New Roman"/>
-          <w:sz w:val="24"/>
-          <w:szCs w:val="24"/>
+          <w:sz w:val="28"/>
+          <w:szCs w:val="28"/>
         </w:rPr>
         <w:t xml:space="preserve"> быстро добавлять новых пользователей в систему. Это удобно для тренеров и администраторов, так как упрощает процесс учета.</w:t>
       </w:r>
@@ -298,17 +298,17 @@
       <w:pPr>
         <w:rPr>
           <w:rFonts w:ascii="Times New Roman" w:hAnsi="Times New Roman" w:cs="Times New Roman"/>
-          <w:sz w:val="24"/>
-          <w:szCs w:val="24"/>
-        </w:rPr>
-      </w:pPr>
-      <w:r>
-        <w:rPr>
-          <w:rFonts w:ascii="Times New Roman" w:hAnsi="Times New Roman" w:cs="Times New Roman"/>
-          <w:b/>
-          <w:bCs/>
-          <w:sz w:val="24"/>
-          <w:szCs w:val="24"/>
+          <w:sz w:val="28"/>
+          <w:szCs w:val="28"/>
+        </w:rPr>
+      </w:pPr>
+      <w:r>
+        <w:rPr>
+          <w:rFonts w:ascii="Times New Roman" w:hAnsi="Times New Roman" w:cs="Times New Roman"/>
+          <w:b/>
+          <w:bCs/>
+          <w:sz w:val="28"/>
+          <w:szCs w:val="28"/>
         </w:rPr>
         <w:t>- Обновление информации</w:t>
       </w:r>
@@ -316,8 +316,8 @@
       <w:r>
         <w:rPr>
           <w:rFonts w:ascii="Times New Roman" w:hAnsi="Times New Roman" w:cs="Times New Roman"/>
-          <w:sz w:val="24"/>
-          <w:szCs w:val="24"/>
+          <w:sz w:val="28"/>
+          <w:szCs w:val="28"/>
         </w:rPr>
         <w:t>: Легко</w:t>
       </w:r>
@@ -325,8 +325,8 @@
       <w:r>
         <w:rPr>
           <w:rFonts w:ascii="Times New Roman" w:hAnsi="Times New Roman" w:cs="Times New Roman"/>
-          <w:sz w:val="24"/>
-          <w:szCs w:val="24"/>
+          <w:sz w:val="28"/>
+          <w:szCs w:val="28"/>
         </w:rPr>
         <w:t xml:space="preserve"> менять контактные данные, предпочтения или состояние абонемента. Это помогает поддерживать актуальность информации о клиентах.</w:t>
       </w:r>
@@ -335,25 +335,26 @@
       <w:pPr>
         <w:rPr>
           <w:rFonts w:ascii="Times New Roman" w:hAnsi="Times New Roman" w:cs="Times New Roman"/>
-          <w:sz w:val="24"/>
-          <w:szCs w:val="24"/>
-        </w:rPr>
-      </w:pPr>
-      <w:r>
-        <w:rPr>
-          <w:rFonts w:ascii="Times New Roman" w:hAnsi="Times New Roman" w:cs="Times New Roman"/>
-          <w:b/>
-          <w:bCs/>
-          <w:sz w:val="24"/>
-          <w:szCs w:val="24"/>
-        </w:rPr>
+          <w:sz w:val="28"/>
+          <w:szCs w:val="28"/>
+        </w:rPr>
+      </w:pPr>
+      <w:r>
+        <w:rPr>
+          <w:rFonts w:ascii="Times New Roman" w:hAnsi="Times New Roman" w:cs="Times New Roman"/>
+          <w:b/>
+          <w:bCs/>
+          <w:sz w:val="28"/>
+          <w:szCs w:val="28"/>
+        </w:rPr>
+        <w:lastRenderedPageBreak/>
         <w:t>- Просмотр всех данных о клиентах</w:t>
       </w:r>
       <w:r>
         <w:rPr>
           <w:rFonts w:ascii="Times New Roman" w:hAnsi="Times New Roman" w:cs="Times New Roman"/>
-          <w:sz w:val="24"/>
-          <w:szCs w:val="24"/>
+          <w:sz w:val="28"/>
+          <w:szCs w:val="28"/>
         </w:rPr>
         <w:t>: Вся информация о клиентах в одном месте. Это позволяет тренерам лучше понимать потребности клиентов и адаптировать свои тренировки.</w:t>
       </w:r>
@@ -362,17 +363,17 @@
       <w:pPr>
         <w:rPr>
           <w:rFonts w:ascii="Times New Roman" w:hAnsi="Times New Roman" w:cs="Times New Roman"/>
-          <w:sz w:val="24"/>
-          <w:szCs w:val="24"/>
-        </w:rPr>
-      </w:pPr>
-      <w:r>
-        <w:rPr>
-          <w:rFonts w:ascii="Times New Roman" w:hAnsi="Times New Roman" w:cs="Times New Roman"/>
-          <w:b/>
-          <w:bCs/>
-          <w:sz w:val="24"/>
-          <w:szCs w:val="24"/>
+          <w:sz w:val="28"/>
+          <w:szCs w:val="28"/>
+        </w:rPr>
+      </w:pPr>
+      <w:r>
+        <w:rPr>
+          <w:rFonts w:ascii="Times New Roman" w:hAnsi="Times New Roman" w:cs="Times New Roman"/>
+          <w:b/>
+          <w:bCs/>
+          <w:sz w:val="28"/>
+          <w:szCs w:val="28"/>
         </w:rPr>
         <w:t>- Добавление и редактирование данных о тренерах</w:t>
       </w:r>
@@ -380,8 +381,8 @@
       <w:r>
         <w:rPr>
           <w:rFonts w:ascii="Times New Roman" w:hAnsi="Times New Roman" w:cs="Times New Roman"/>
-          <w:sz w:val="24"/>
-          <w:szCs w:val="24"/>
+          <w:sz w:val="28"/>
+          <w:szCs w:val="28"/>
         </w:rPr>
         <w:t>: Упрощает</w:t>
       </w:r>
@@ -389,8 +390,8 @@
       <w:r>
         <w:rPr>
           <w:rFonts w:ascii="Times New Roman" w:hAnsi="Times New Roman" w:cs="Times New Roman"/>
-          <w:sz w:val="24"/>
-          <w:szCs w:val="24"/>
+          <w:sz w:val="28"/>
+          <w:szCs w:val="28"/>
         </w:rPr>
         <w:t xml:space="preserve"> процесс управления командой. Можно обновлять специализацию и контактные данные.</w:t>
       </w:r>
@@ -399,17 +400,17 @@
       <w:pPr>
         <w:rPr>
           <w:rFonts w:ascii="Times New Roman" w:hAnsi="Times New Roman" w:cs="Times New Roman"/>
-          <w:sz w:val="24"/>
-          <w:szCs w:val="24"/>
-        </w:rPr>
-      </w:pPr>
-      <w:r>
-        <w:rPr>
-          <w:rFonts w:ascii="Times New Roman" w:hAnsi="Times New Roman" w:cs="Times New Roman"/>
-          <w:b/>
-          <w:bCs/>
-          <w:sz w:val="24"/>
-          <w:szCs w:val="24"/>
+          <w:sz w:val="28"/>
+          <w:szCs w:val="28"/>
+        </w:rPr>
+      </w:pPr>
+      <w:r>
+        <w:rPr>
+          <w:rFonts w:ascii="Times New Roman" w:hAnsi="Times New Roman" w:cs="Times New Roman"/>
+          <w:b/>
+          <w:bCs/>
+          <w:sz w:val="28"/>
+          <w:szCs w:val="28"/>
         </w:rPr>
         <w:t>- Расписание тренировок</w:t>
       </w:r>
@@ -417,8 +418,8 @@
       <w:r>
         <w:rPr>
           <w:rFonts w:ascii="Times New Roman" w:hAnsi="Times New Roman" w:cs="Times New Roman"/>
-          <w:sz w:val="24"/>
-          <w:szCs w:val="24"/>
+          <w:sz w:val="28"/>
+          <w:szCs w:val="28"/>
         </w:rPr>
         <w:t>: Позволяет</w:t>
       </w:r>
@@ -426,8 +427,8 @@
       <w:r>
         <w:rPr>
           <w:rFonts w:ascii="Times New Roman" w:hAnsi="Times New Roman" w:cs="Times New Roman"/>
-          <w:sz w:val="24"/>
-          <w:szCs w:val="24"/>
+          <w:sz w:val="28"/>
+          <w:szCs w:val="28"/>
         </w:rPr>
         <w:t xml:space="preserve"> тренерам планировать свои занятия и избегать конфликтов. Это важно для эффективного использования времени.</w:t>
       </w:r>
@@ -436,17 +437,17 @@
       <w:pPr>
         <w:rPr>
           <w:rFonts w:ascii="Times New Roman" w:hAnsi="Times New Roman" w:cs="Times New Roman"/>
-          <w:sz w:val="24"/>
-          <w:szCs w:val="24"/>
-        </w:rPr>
-      </w:pPr>
-      <w:r>
-        <w:rPr>
-          <w:rFonts w:ascii="Times New Roman" w:hAnsi="Times New Roman" w:cs="Times New Roman"/>
-          <w:b/>
-          <w:bCs/>
-          <w:sz w:val="24"/>
-          <w:szCs w:val="24"/>
+          <w:sz w:val="28"/>
+          <w:szCs w:val="28"/>
+        </w:rPr>
+      </w:pPr>
+      <w:r>
+        <w:rPr>
+          <w:rFonts w:ascii="Times New Roman" w:hAnsi="Times New Roman" w:cs="Times New Roman"/>
+          <w:b/>
+          <w:bCs/>
+          <w:sz w:val="28"/>
+          <w:szCs w:val="28"/>
         </w:rPr>
         <w:t>- Выбор зала и набор клиента</w:t>
       </w:r>
@@ -454,8 +455,8 @@
       <w:r>
         <w:rPr>
           <w:rFonts w:ascii="Times New Roman" w:hAnsi="Times New Roman" w:cs="Times New Roman"/>
-          <w:sz w:val="24"/>
-          <w:szCs w:val="24"/>
+          <w:sz w:val="28"/>
+          <w:szCs w:val="28"/>
         </w:rPr>
         <w:t>: Удобно</w:t>
       </w:r>
@@ -463,8 +464,8 @@
       <w:r>
         <w:rPr>
           <w:rFonts w:ascii="Times New Roman" w:hAnsi="Times New Roman" w:cs="Times New Roman"/>
-          <w:sz w:val="24"/>
-          <w:szCs w:val="24"/>
+          <w:sz w:val="28"/>
+          <w:szCs w:val="28"/>
         </w:rPr>
         <w:t xml:space="preserve"> для организации тренировок. Тренеры могут выбирать наиболее подходящие залы и составлять группы клиентов по интересам или уровню подготовки.</w:t>
       </w:r>
@@ -473,17 +474,17 @@
       <w:pPr>
         <w:rPr>
           <w:rFonts w:ascii="Times New Roman" w:hAnsi="Times New Roman" w:cs="Times New Roman"/>
-          <w:sz w:val="24"/>
-          <w:szCs w:val="24"/>
-        </w:rPr>
-      </w:pPr>
-      <w:r>
-        <w:rPr>
-          <w:rFonts w:ascii="Times New Roman" w:hAnsi="Times New Roman" w:cs="Times New Roman"/>
-          <w:b/>
-          <w:bCs/>
-          <w:sz w:val="24"/>
-          <w:szCs w:val="24"/>
+          <w:sz w:val="28"/>
+          <w:szCs w:val="28"/>
+        </w:rPr>
+      </w:pPr>
+      <w:r>
+        <w:rPr>
+          <w:rFonts w:ascii="Times New Roman" w:hAnsi="Times New Roman" w:cs="Times New Roman"/>
+          <w:b/>
+          <w:bCs/>
+          <w:sz w:val="28"/>
+          <w:szCs w:val="28"/>
         </w:rPr>
         <w:t>- Учет доступных залов</w:t>
       </w:r>
@@ -491,33 +492,17 @@
       <w:r>
         <w:rPr>
           <w:rFonts w:ascii="Times New Roman" w:hAnsi="Times New Roman" w:cs="Times New Roman"/>
-          <w:sz w:val="24"/>
-          <w:szCs w:val="24"/>
-        </w:rPr>
-        <w:t>:</w:t>
-      </w:r>
-      <w:r>
-        <w:rPr>
-          <w:rFonts w:ascii="Times New Roman" w:hAnsi="Times New Roman" w:cs="Times New Roman"/>
-          <w:sz w:val="24"/>
-          <w:szCs w:val="24"/>
-        </w:rPr>
-        <w:t xml:space="preserve"> </w:t>
-      </w:r>
-      <w:r>
-        <w:rPr>
-          <w:rFonts w:ascii="Times New Roman" w:hAnsi="Times New Roman" w:cs="Times New Roman"/>
-          <w:sz w:val="24"/>
-          <w:szCs w:val="24"/>
-        </w:rPr>
-        <w:t>Помогает</w:t>
+          <w:sz w:val="28"/>
+          <w:szCs w:val="28"/>
+        </w:rPr>
+        <w:t>: Помогает</w:t>
       </w:r>
       <w:proofErr w:type="gramEnd"/>
       <w:r>
         <w:rPr>
           <w:rFonts w:ascii="Times New Roman" w:hAnsi="Times New Roman" w:cs="Times New Roman"/>
-          <w:sz w:val="24"/>
-          <w:szCs w:val="24"/>
+          <w:sz w:val="28"/>
+          <w:szCs w:val="28"/>
         </w:rPr>
         <w:t xml:space="preserve"> отслеживать, какие залы свободны, что упрощает планирование тренировок.</w:t>
       </w:r>
@@ -526,220 +511,689 @@
       <w:pPr>
         <w:rPr>
           <w:rFonts w:ascii="Times New Roman" w:hAnsi="Times New Roman" w:cs="Times New Roman"/>
-          <w:sz w:val="24"/>
-          <w:szCs w:val="24"/>
-        </w:rPr>
-      </w:pPr>
-      <w:r>
-        <w:rPr>
-          <w:rFonts w:ascii="Times New Roman" w:hAnsi="Times New Roman" w:cs="Times New Roman"/>
-          <w:b/>
-          <w:bCs/>
-          <w:sz w:val="24"/>
-          <w:szCs w:val="24"/>
+          <w:sz w:val="28"/>
+          <w:szCs w:val="28"/>
+        </w:rPr>
+      </w:pPr>
+      <w:r>
+        <w:rPr>
+          <w:rFonts w:ascii="Times New Roman" w:hAnsi="Times New Roman" w:cs="Times New Roman"/>
+          <w:b/>
+          <w:bCs/>
+          <w:sz w:val="28"/>
+          <w:szCs w:val="28"/>
+        </w:rPr>
+        <w:t>- Расписание</w:t>
+      </w:r>
+      <w:proofErr w:type="gramStart"/>
+      <w:r>
+        <w:rPr>
+          <w:rFonts w:ascii="Times New Roman" w:hAnsi="Times New Roman" w:cs="Times New Roman"/>
+          <w:sz w:val="28"/>
+          <w:szCs w:val="28"/>
+        </w:rPr>
+        <w:t>: Позволяет</w:t>
+      </w:r>
+      <w:proofErr w:type="gramEnd"/>
+      <w:r>
+        <w:rPr>
+          <w:rFonts w:ascii="Times New Roman" w:hAnsi="Times New Roman" w:cs="Times New Roman"/>
+          <w:sz w:val="28"/>
+          <w:szCs w:val="28"/>
+        </w:rPr>
+        <w:t xml:space="preserve"> видеть, когда залы заняты, что предотвращает путаницу и помогает лучше организовать занятия.</w:t>
+      </w:r>
+    </w:p>
+    <w:p>
+      <w:pPr>
+        <w:rPr>
+          <w:rFonts w:ascii="Times New Roman" w:hAnsi="Times New Roman" w:cs="Times New Roman"/>
+          <w:sz w:val="28"/>
+          <w:szCs w:val="28"/>
+        </w:rPr>
+      </w:pPr>
+      <w:r>
+        <w:rPr>
+          <w:rFonts w:ascii="Times New Roman" w:hAnsi="Times New Roman" w:cs="Times New Roman"/>
+          <w:b/>
+          <w:bCs/>
+          <w:sz w:val="28"/>
+          <w:szCs w:val="28"/>
+        </w:rPr>
+        <w:t>- Создание, редактирование и удаление абонементов</w:t>
+      </w:r>
+      <w:r>
+        <w:rPr>
+          <w:rFonts w:ascii="Times New Roman" w:hAnsi="Times New Roman" w:cs="Times New Roman"/>
+          <w:sz w:val="28"/>
+          <w:szCs w:val="28"/>
+        </w:rPr>
+        <w:t>: Гибкость в управлении абонементами позволяет адаптироваться к потребностям клиентов и изменяющимся условиям.</w:t>
+      </w:r>
+    </w:p>
+    <w:p>
+      <w:pPr>
+        <w:rPr>
+          <w:rFonts w:ascii="Times New Roman" w:hAnsi="Times New Roman" w:cs="Times New Roman"/>
+          <w:sz w:val="28"/>
+          <w:szCs w:val="28"/>
+        </w:rPr>
+      </w:pPr>
+      <w:r>
+        <w:rPr>
+          <w:rFonts w:ascii="Times New Roman" w:hAnsi="Times New Roman" w:cs="Times New Roman"/>
+          <w:b/>
+          <w:bCs/>
+          <w:sz w:val="28"/>
+          <w:szCs w:val="28"/>
+        </w:rPr>
+        <w:t>- Длительность и виды абонемента</w:t>
+      </w:r>
+      <w:r>
+        <w:rPr>
+          <w:rFonts w:ascii="Times New Roman" w:hAnsi="Times New Roman" w:cs="Times New Roman"/>
+          <w:sz w:val="28"/>
+          <w:szCs w:val="28"/>
+        </w:rPr>
+        <w:t>: Разнообразие абонементов (например, разовые, месячные, годовые) дает клиентам больше выбора и повышает вероятность их удержания.</w:t>
+      </w:r>
+    </w:p>
+    <w:p>
+      <w:pPr>
+        <w:rPr>
+          <w:rFonts w:ascii="Times New Roman" w:hAnsi="Times New Roman" w:cs="Times New Roman"/>
+          <w:sz w:val="28"/>
+          <w:szCs w:val="28"/>
+        </w:rPr>
+      </w:pPr>
+      <w:r>
+        <w:rPr>
+          <w:rFonts w:ascii="Times New Roman" w:hAnsi="Times New Roman" w:cs="Times New Roman"/>
+          <w:b/>
+          <w:bCs/>
+          <w:sz w:val="28"/>
+          <w:szCs w:val="28"/>
+        </w:rPr>
+        <w:t>- Создание и редактирование элементов графика</w:t>
+      </w:r>
+      <w:proofErr w:type="gramStart"/>
+      <w:r>
+        <w:rPr>
+          <w:rFonts w:ascii="Times New Roman" w:hAnsi="Times New Roman" w:cs="Times New Roman"/>
+          <w:sz w:val="28"/>
+          <w:szCs w:val="28"/>
+        </w:rPr>
+        <w:t>: Удобно</w:t>
+      </w:r>
+      <w:proofErr w:type="gramEnd"/>
+      <w:r>
+        <w:rPr>
+          <w:rFonts w:ascii="Times New Roman" w:hAnsi="Times New Roman" w:cs="Times New Roman"/>
+          <w:sz w:val="28"/>
+          <w:szCs w:val="28"/>
+        </w:rPr>
+        <w:t xml:space="preserve"> для управления временем. Можно быстро вносить изменения, если что-то идет не по плану.</w:t>
+      </w:r>
+    </w:p>
+    <w:p>
+      <w:pPr>
+        <w:rPr>
+          <w:rFonts w:ascii="Times New Roman" w:hAnsi="Times New Roman" w:cs="Times New Roman"/>
+          <w:sz w:val="28"/>
+          <w:szCs w:val="28"/>
+        </w:rPr>
+      </w:pPr>
+      <w:r>
+        <w:rPr>
+          <w:rFonts w:ascii="Times New Roman" w:hAnsi="Times New Roman" w:cs="Times New Roman"/>
+          <w:b/>
+          <w:bCs/>
+          <w:sz w:val="28"/>
+          <w:szCs w:val="28"/>
+        </w:rPr>
+        <w:t>- Возможность записи клиентов на тренировки</w:t>
+      </w:r>
+      <w:proofErr w:type="gramStart"/>
+      <w:r>
+        <w:rPr>
+          <w:rFonts w:ascii="Times New Roman" w:hAnsi="Times New Roman" w:cs="Times New Roman"/>
+          <w:sz w:val="28"/>
+          <w:szCs w:val="28"/>
+        </w:rPr>
+        <w:t>: Упрощает</w:t>
+      </w:r>
+      <w:proofErr w:type="gramEnd"/>
+      <w:r>
+        <w:rPr>
+          <w:rFonts w:ascii="Times New Roman" w:hAnsi="Times New Roman" w:cs="Times New Roman"/>
+          <w:sz w:val="28"/>
+          <w:szCs w:val="28"/>
+        </w:rPr>
+        <w:t xml:space="preserve"> процесс записи и позволяет тренерам видеть, сколько клиентов придет на занятия. Это помогает в планировании и подготовке.</w:t>
+      </w:r>
+    </w:p>
+    <w:p>
+      <w:pPr>
+        <w:rPr>
+          <w:rFonts w:ascii="Times New Roman" w:hAnsi="Times New Roman" w:cs="Times New Roman"/>
+          <w:b/>
+          <w:bCs/>
+          <w:sz w:val="28"/>
+          <w:szCs w:val="28"/>
+        </w:rPr>
+      </w:pPr>
+      <w:r>
+        <w:rPr>
+          <w:rFonts w:ascii="Times New Roman" w:hAnsi="Times New Roman" w:cs="Times New Roman"/>
+          <w:b/>
+          <w:bCs/>
+          <w:sz w:val="28"/>
+          <w:szCs w:val="28"/>
+        </w:rPr>
+        <w:t>4) Итог</w:t>
+      </w:r>
+    </w:p>
+    <w:p>
+      <w:pPr>
+        <w:rPr>
+          <w:rFonts w:ascii="Times New Roman" w:hAnsi="Times New Roman" w:cs="Times New Roman"/>
+          <w:sz w:val="28"/>
+          <w:szCs w:val="28"/>
+        </w:rPr>
+      </w:pPr>
+      <w:r>
+        <w:rPr>
+          <w:rFonts w:ascii="Times New Roman" w:hAnsi="Times New Roman" w:cs="Times New Roman"/>
+          <w:sz w:val="28"/>
+          <w:szCs w:val="28"/>
+        </w:rPr>
+        <w:t>Проект "Тренажерный зал" представляет собой комплексную систему, которая решает ключевые задачи управления данными в фитнес</w:t>
+      </w:r>
+      <w:r>
+        <w:rPr>
+          <w:rFonts w:ascii="Times New Roman" w:hAnsi="Times New Roman" w:cs="Times New Roman"/>
+          <w:sz w:val="28"/>
+          <w:szCs w:val="28"/>
+        </w:rPr>
+        <w:t>-клубах</w:t>
+      </w:r>
+      <w:r>
+        <w:rPr>
+          <w:rFonts w:ascii="Times New Roman" w:hAnsi="Times New Roman" w:cs="Times New Roman"/>
+          <w:sz w:val="28"/>
+          <w:szCs w:val="28"/>
+        </w:rPr>
+        <w:t>. Система обеспечит удобство для клиентов и тренеров, повысит эффективность работы зала и создаст условия для дальнейшего роста и развития бизнеса.</w:t>
+      </w:r>
+    </w:p>
+    <w:p>
+      <w:pPr>
+        <w:rPr>
+          <w:rFonts w:ascii="Times New Roman" w:hAnsi="Times New Roman" w:cs="Times New Roman"/>
+          <w:sz w:val="28"/>
+          <w:szCs w:val="28"/>
+        </w:rPr>
+      </w:pPr>
+    </w:p>
+    <w:p>
+      <w:pPr>
+        <w:rPr>
+          <w:rFonts w:ascii="Times New Roman" w:hAnsi="Times New Roman" w:cs="Times New Roman"/>
+          <w:sz w:val="28"/>
+          <w:szCs w:val="28"/>
+        </w:rPr>
+      </w:pPr>
+    </w:p>
+    <w:p>
+      <w:pPr>
+        <w:rPr>
+          <w:rFonts w:ascii="Times New Roman" w:hAnsi="Times New Roman" w:cs="Times New Roman"/>
+          <w:sz w:val="28"/>
+          <w:szCs w:val="28"/>
+        </w:rPr>
+      </w:pPr>
+    </w:p>
+    <w:p>
+      <w:pPr>
+        <w:rPr>
+          <w:rFonts w:ascii="Times New Roman" w:hAnsi="Times New Roman" w:cs="Times New Roman"/>
+          <w:b/>
+          <w:bCs/>
+          <w:sz w:val="28"/>
+          <w:szCs w:val="28"/>
+        </w:rPr>
+      </w:pPr>
+      <w:r>
+        <w:rPr>
+          <w:rFonts w:ascii="Times New Roman" w:hAnsi="Times New Roman" w:cs="Times New Roman"/>
+          <w:b/>
+          <w:bCs/>
+          <w:sz w:val="28"/>
+          <w:szCs w:val="28"/>
         </w:rPr>
         <w:lastRenderedPageBreak/>
-        <w:t>- Расписание</w:t>
-      </w:r>
-      <w:proofErr w:type="gramStart"/>
-      <w:r>
-        <w:rPr>
-          <w:rFonts w:ascii="Times New Roman" w:hAnsi="Times New Roman" w:cs="Times New Roman"/>
-          <w:sz w:val="24"/>
-          <w:szCs w:val="24"/>
-        </w:rPr>
-        <w:t>: Позволяет</w:t>
-      </w:r>
-      <w:proofErr w:type="gramEnd"/>
-      <w:r>
-        <w:rPr>
-          <w:rFonts w:ascii="Times New Roman" w:hAnsi="Times New Roman" w:cs="Times New Roman"/>
-          <w:sz w:val="24"/>
-          <w:szCs w:val="24"/>
-        </w:rPr>
-        <w:t xml:space="preserve"> видеть, когда залы заняты, что предотвращает путаницу и помогает лучше организовать занятия.</w:t>
-      </w:r>
-    </w:p>
-    <w:p>
-      <w:pPr>
-        <w:rPr>
-          <w:rFonts w:ascii="Times New Roman" w:hAnsi="Times New Roman" w:cs="Times New Roman"/>
-          <w:sz w:val="24"/>
-          <w:szCs w:val="24"/>
-        </w:rPr>
-      </w:pPr>
-      <w:r>
-        <w:rPr>
-          <w:rFonts w:ascii="Times New Roman" w:hAnsi="Times New Roman" w:cs="Times New Roman"/>
-          <w:b/>
-          <w:bCs/>
-          <w:sz w:val="24"/>
-          <w:szCs w:val="24"/>
-        </w:rPr>
-        <w:t>- Создание, редактирование и удаление абонементов</w:t>
-      </w:r>
-      <w:r>
-        <w:rPr>
-          <w:rFonts w:ascii="Times New Roman" w:hAnsi="Times New Roman" w:cs="Times New Roman"/>
-          <w:sz w:val="24"/>
-          <w:szCs w:val="24"/>
-        </w:rPr>
-        <w:t>: Гибкость в управлении абонементами позволяет адаптироваться к потребностям клиентов и изменяющимся условиям.</w:t>
-      </w:r>
-    </w:p>
-    <w:p>
-      <w:pPr>
-        <w:rPr>
-          <w:rFonts w:ascii="Times New Roman" w:hAnsi="Times New Roman" w:cs="Times New Roman"/>
-          <w:sz w:val="24"/>
-          <w:szCs w:val="24"/>
-        </w:rPr>
-      </w:pPr>
-      <w:r>
-        <w:rPr>
-          <w:rFonts w:ascii="Times New Roman" w:hAnsi="Times New Roman" w:cs="Times New Roman"/>
-          <w:b/>
-          <w:bCs/>
-          <w:sz w:val="24"/>
-          <w:szCs w:val="24"/>
-        </w:rPr>
-        <w:t>- Длительность и виды абонемента</w:t>
-      </w:r>
-      <w:r>
-        <w:rPr>
-          <w:rFonts w:ascii="Times New Roman" w:hAnsi="Times New Roman" w:cs="Times New Roman"/>
-          <w:sz w:val="24"/>
-          <w:szCs w:val="24"/>
-        </w:rPr>
-        <w:t>: Разнообразие абонементов (например, разовые, месячные, годовые) дает клиентам больше выбора и повышает вероятность их удержания.</w:t>
-      </w:r>
-    </w:p>
-    <w:p>
-      <w:pPr>
-        <w:rPr>
-          <w:rFonts w:ascii="Times New Roman" w:hAnsi="Times New Roman" w:cs="Times New Roman"/>
-          <w:sz w:val="24"/>
-          <w:szCs w:val="24"/>
-        </w:rPr>
-      </w:pPr>
-      <w:r>
-        <w:rPr>
-          <w:rFonts w:ascii="Times New Roman" w:hAnsi="Times New Roman" w:cs="Times New Roman"/>
-          <w:b/>
-          <w:bCs/>
-          <w:sz w:val="24"/>
-          <w:szCs w:val="24"/>
-        </w:rPr>
-        <w:t>- Создание и редактирование элементов графика</w:t>
-      </w:r>
-      <w:proofErr w:type="gramStart"/>
-      <w:r>
-        <w:rPr>
-          <w:rFonts w:ascii="Times New Roman" w:hAnsi="Times New Roman" w:cs="Times New Roman"/>
-          <w:sz w:val="24"/>
-          <w:szCs w:val="24"/>
-        </w:rPr>
-        <w:t>: Удобно</w:t>
-      </w:r>
-      <w:proofErr w:type="gramEnd"/>
-      <w:r>
-        <w:rPr>
-          <w:rFonts w:ascii="Times New Roman" w:hAnsi="Times New Roman" w:cs="Times New Roman"/>
-          <w:sz w:val="24"/>
-          <w:szCs w:val="24"/>
-        </w:rPr>
-        <w:t xml:space="preserve"> для управления временем. Можно быстро вносить изменения, если что-то идет не по плану.</w:t>
-      </w:r>
-    </w:p>
-    <w:p>
-      <w:pPr>
-        <w:rPr>
-          <w:rFonts w:ascii="Times New Roman" w:hAnsi="Times New Roman" w:cs="Times New Roman"/>
-          <w:sz w:val="24"/>
-          <w:szCs w:val="24"/>
-        </w:rPr>
-      </w:pPr>
-      <w:r>
-        <w:rPr>
-          <w:rFonts w:ascii="Times New Roman" w:hAnsi="Times New Roman" w:cs="Times New Roman"/>
-          <w:b/>
-          <w:bCs/>
-          <w:sz w:val="24"/>
-          <w:szCs w:val="24"/>
-        </w:rPr>
-        <w:t>- Возможность записи клиентов на тренировки</w:t>
-      </w:r>
-      <w:proofErr w:type="gramStart"/>
-      <w:r>
-        <w:rPr>
-          <w:rFonts w:ascii="Times New Roman" w:hAnsi="Times New Roman" w:cs="Times New Roman"/>
-          <w:sz w:val="24"/>
-          <w:szCs w:val="24"/>
-        </w:rPr>
-        <w:t>: Упрощает</w:t>
-      </w:r>
-      <w:proofErr w:type="gramEnd"/>
-      <w:r>
-        <w:rPr>
-          <w:rFonts w:ascii="Times New Roman" w:hAnsi="Times New Roman" w:cs="Times New Roman"/>
-          <w:sz w:val="24"/>
-          <w:szCs w:val="24"/>
-        </w:rPr>
-        <w:t xml:space="preserve"> процесс записи и позволяет тренерам видеть, сколько клиентов придет на занятия. Это помогает в планировании и подготовке.</w:t>
-      </w:r>
-    </w:p>
-    <w:p>
-      <w:pPr>
-        <w:rPr>
-          <w:rFonts w:ascii="Times New Roman" w:hAnsi="Times New Roman" w:cs="Times New Roman"/>
-          <w:b/>
-          <w:bCs/>
-          <w:sz w:val="24"/>
-          <w:szCs w:val="24"/>
-        </w:rPr>
-      </w:pPr>
-      <w:r>
-        <w:rPr>
-          <w:rFonts w:ascii="Times New Roman" w:hAnsi="Times New Roman" w:cs="Times New Roman"/>
-          <w:b/>
-          <w:bCs/>
-          <w:sz w:val="24"/>
-          <w:szCs w:val="24"/>
-        </w:rPr>
-        <w:t>4) Итог</w:t>
-      </w:r>
-    </w:p>
-    <w:p>
-      <w:pPr>
-        <w:rPr>
-          <w:rFonts w:ascii="Times New Roman" w:hAnsi="Times New Roman" w:cs="Times New Roman"/>
-          <w:sz w:val="24"/>
-          <w:szCs w:val="24"/>
-        </w:rPr>
-      </w:pPr>
-      <w:r>
-        <w:rPr>
-          <w:rFonts w:ascii="Times New Roman" w:hAnsi="Times New Roman" w:cs="Times New Roman"/>
-          <w:sz w:val="24"/>
-          <w:szCs w:val="24"/>
-        </w:rPr>
-        <w:t>Проект "Тренажерный зал" представляет собой комплексную систему, которая решает ключевые задачи управления данными в фитнес</w:t>
-      </w:r>
-      <w:r>
-        <w:rPr>
-          <w:rFonts w:ascii="Times New Roman" w:hAnsi="Times New Roman" w:cs="Times New Roman"/>
-          <w:sz w:val="24"/>
-          <w:szCs w:val="24"/>
-        </w:rPr>
-        <w:t>-клубах</w:t>
-      </w:r>
-      <w:r>
-        <w:rPr>
-          <w:rFonts w:ascii="Times New Roman" w:hAnsi="Times New Roman" w:cs="Times New Roman"/>
-          <w:sz w:val="24"/>
-          <w:szCs w:val="24"/>
-        </w:rPr>
-        <w:t>. Система обеспечит удобство для клиентов и тренеров, повысит эффективность работы зала и создаст условия для дальнейшего роста и развития бизнеса.</w:t>
+        <w:t xml:space="preserve">Моделирование </w:t>
+      </w:r>
+      <w:r>
+        <w:rPr>
+          <w:rFonts w:ascii="Times New Roman" w:hAnsi="Times New Roman" w:cs="Times New Roman"/>
+          <w:b/>
+          <w:bCs/>
+          <w:sz w:val="28"/>
+          <w:szCs w:val="28"/>
+        </w:rPr>
+        <w:t>процесс</w:t>
+      </w:r>
+      <w:r>
+        <w:rPr>
+          <w:rFonts w:ascii="Times New Roman" w:hAnsi="Times New Roman" w:cs="Times New Roman"/>
+          <w:b/>
+          <w:bCs/>
+          <w:sz w:val="28"/>
+          <w:szCs w:val="28"/>
+        </w:rPr>
+        <w:t>а</w:t>
+      </w:r>
+      <w:r>
+        <w:rPr>
+          <w:rFonts w:ascii="Times New Roman" w:hAnsi="Times New Roman" w:cs="Times New Roman"/>
+          <w:b/>
+          <w:bCs/>
+          <w:sz w:val="28"/>
+          <w:szCs w:val="28"/>
+        </w:rPr>
+        <w:t xml:space="preserve"> получения абонемента </w:t>
+      </w:r>
+      <w:r>
+        <w:rPr>
+          <w:rFonts w:ascii="Times New Roman" w:hAnsi="Times New Roman" w:cs="Times New Roman"/>
+          <w:b/>
+          <w:bCs/>
+          <w:sz w:val="28"/>
+          <w:szCs w:val="28"/>
+        </w:rPr>
+        <w:t>и</w:t>
+      </w:r>
+      <w:r>
+        <w:rPr>
+          <w:rFonts w:ascii="Times New Roman" w:hAnsi="Times New Roman" w:cs="Times New Roman"/>
+          <w:b/>
+          <w:bCs/>
+          <w:sz w:val="28"/>
+          <w:szCs w:val="28"/>
+        </w:rPr>
+        <w:t xml:space="preserve"> записи на тренировку к тренеру клиентом, а также выбор зала и самой тренировки клиентом</w:t>
+      </w:r>
+      <w:r>
+        <w:rPr>
+          <w:rFonts w:ascii="Times New Roman" w:hAnsi="Times New Roman" w:cs="Times New Roman"/>
+          <w:b/>
+          <w:bCs/>
+          <w:sz w:val="28"/>
+          <w:szCs w:val="28"/>
+        </w:rPr>
+        <w:t>.</w:t>
+      </w:r>
+    </w:p>
+    <w:p>
+      <w:pPr>
+        <w:rPr>
+          <w:rFonts w:ascii="Times New Roman" w:hAnsi="Times New Roman" w:cs="Times New Roman"/>
+          <w:sz w:val="28"/>
+          <w:szCs w:val="28"/>
+        </w:rPr>
+      </w:pPr>
+      <w:r>
+        <w:rPr>
+          <w:rFonts w:ascii="Times New Roman" w:hAnsi="Times New Roman" w:cs="Times New Roman"/>
+          <w:sz w:val="28"/>
+          <w:szCs w:val="28"/>
+        </w:rPr>
+        <w:t>1. Регистрация клиента:</w:t>
+      </w:r>
+    </w:p>
+    <w:p>
+      <w:pPr>
+        <w:rPr>
+          <w:rFonts w:ascii="Times New Roman" w:hAnsi="Times New Roman" w:cs="Times New Roman"/>
+          <w:sz w:val="28"/>
+          <w:szCs w:val="28"/>
+        </w:rPr>
+      </w:pPr>
+      <w:r>
+        <w:rPr>
+          <w:rFonts w:ascii="Times New Roman" w:hAnsi="Times New Roman" w:cs="Times New Roman"/>
+          <w:sz w:val="28"/>
+          <w:szCs w:val="28"/>
+        </w:rPr>
+        <w:t xml:space="preserve">   - Клиент приходит в фитнес-зал и заполняет форму регистрации. Администратор использует функционал управления клиентами для добавления нового клиента в систему.</w:t>
+      </w:r>
+    </w:p>
+    <w:p>
+      <w:pPr>
+        <w:rPr>
+          <w:rFonts w:ascii="Times New Roman" w:hAnsi="Times New Roman" w:cs="Times New Roman"/>
+          <w:sz w:val="28"/>
+          <w:szCs w:val="28"/>
+        </w:rPr>
+      </w:pPr>
+    </w:p>
+    <w:p>
+      <w:pPr>
+        <w:rPr>
+          <w:rFonts w:ascii="Times New Roman" w:hAnsi="Times New Roman" w:cs="Times New Roman"/>
+          <w:sz w:val="28"/>
+          <w:szCs w:val="28"/>
+        </w:rPr>
+      </w:pPr>
+      <w:r>
+        <w:rPr>
+          <w:rFonts w:ascii="Times New Roman" w:hAnsi="Times New Roman" w:cs="Times New Roman"/>
+          <w:sz w:val="28"/>
+          <w:szCs w:val="28"/>
+        </w:rPr>
+        <w:t>2. Выбор абонемента:</w:t>
+      </w:r>
+    </w:p>
+    <w:p>
+      <w:pPr>
+        <w:rPr>
+          <w:rFonts w:ascii="Times New Roman" w:hAnsi="Times New Roman" w:cs="Times New Roman"/>
+          <w:sz w:val="28"/>
+          <w:szCs w:val="28"/>
+        </w:rPr>
+      </w:pPr>
+      <w:r>
+        <w:rPr>
+          <w:rFonts w:ascii="Times New Roman" w:hAnsi="Times New Roman" w:cs="Times New Roman"/>
+          <w:sz w:val="28"/>
+          <w:szCs w:val="28"/>
+        </w:rPr>
+        <w:t xml:space="preserve">   - Администратор показывает клиенту доступные абонементы (разовые, месячные, годовые). Клиент выбирает подходящий вариант.</w:t>
+      </w:r>
+    </w:p>
+    <w:p>
+      <w:pPr>
+        <w:rPr>
+          <w:rFonts w:ascii="Times New Roman" w:hAnsi="Times New Roman" w:cs="Times New Roman"/>
+          <w:sz w:val="28"/>
+          <w:szCs w:val="28"/>
+        </w:rPr>
+      </w:pPr>
+      <w:r>
+        <w:rPr>
+          <w:rFonts w:ascii="Times New Roman" w:hAnsi="Times New Roman" w:cs="Times New Roman"/>
+          <w:sz w:val="28"/>
+          <w:szCs w:val="28"/>
+        </w:rPr>
+        <w:t xml:space="preserve">   - С помощью функции работы с абонементами, администратор создает новый абонемент для клиента, указывая его тип и длительность.</w:t>
+      </w:r>
+    </w:p>
+    <w:p>
+      <w:pPr>
+        <w:rPr>
+          <w:rFonts w:ascii="Times New Roman" w:hAnsi="Times New Roman" w:cs="Times New Roman"/>
+          <w:sz w:val="28"/>
+          <w:szCs w:val="28"/>
+        </w:rPr>
+      </w:pPr>
+    </w:p>
+    <w:p>
+      <w:pPr>
+        <w:rPr>
+          <w:rFonts w:ascii="Times New Roman" w:hAnsi="Times New Roman" w:cs="Times New Roman"/>
+          <w:sz w:val="28"/>
+          <w:szCs w:val="28"/>
+        </w:rPr>
+      </w:pPr>
+      <w:r>
+        <w:rPr>
+          <w:rFonts w:ascii="Times New Roman" w:hAnsi="Times New Roman" w:cs="Times New Roman"/>
+          <w:sz w:val="28"/>
+          <w:szCs w:val="28"/>
+        </w:rPr>
+        <w:t>3. Оплата абонемента:</w:t>
+      </w:r>
+    </w:p>
+    <w:p>
+      <w:pPr>
+        <w:rPr>
+          <w:rFonts w:ascii="Times New Roman" w:hAnsi="Times New Roman" w:cs="Times New Roman"/>
+          <w:sz w:val="28"/>
+          <w:szCs w:val="28"/>
+        </w:rPr>
+      </w:pPr>
+      <w:r>
+        <w:rPr>
+          <w:rFonts w:ascii="Times New Roman" w:hAnsi="Times New Roman" w:cs="Times New Roman"/>
+          <w:sz w:val="28"/>
+          <w:szCs w:val="28"/>
+        </w:rPr>
+        <w:t xml:space="preserve">   - Клиент оплачивает выбранный абонемент. Эта информация обновляется в системе, и администратор может изменить состояние абонемента клиента.</w:t>
+      </w:r>
+    </w:p>
+    <w:p>
+      <w:pPr>
+        <w:rPr>
+          <w:rFonts w:ascii="Times New Roman" w:hAnsi="Times New Roman" w:cs="Times New Roman"/>
+          <w:sz w:val="28"/>
+          <w:szCs w:val="28"/>
+        </w:rPr>
+      </w:pPr>
+    </w:p>
+    <w:p>
+      <w:pPr>
+        <w:rPr>
+          <w:rFonts w:ascii="Times New Roman" w:hAnsi="Times New Roman" w:cs="Times New Roman"/>
+          <w:sz w:val="28"/>
+          <w:szCs w:val="28"/>
+        </w:rPr>
+      </w:pPr>
+      <w:r>
+        <w:rPr>
+          <w:rFonts w:ascii="Times New Roman" w:hAnsi="Times New Roman" w:cs="Times New Roman"/>
+          <w:sz w:val="28"/>
+          <w:szCs w:val="28"/>
+        </w:rPr>
+        <w:t>4. Выбор тренера:</w:t>
+      </w:r>
+    </w:p>
+    <w:p>
+      <w:pPr>
+        <w:rPr>
+          <w:rFonts w:ascii="Times New Roman" w:hAnsi="Times New Roman" w:cs="Times New Roman"/>
+          <w:sz w:val="28"/>
+          <w:szCs w:val="28"/>
+        </w:rPr>
+      </w:pPr>
+      <w:r>
+        <w:rPr>
+          <w:rFonts w:ascii="Times New Roman" w:hAnsi="Times New Roman" w:cs="Times New Roman"/>
+          <w:sz w:val="28"/>
+          <w:szCs w:val="28"/>
+        </w:rPr>
+        <w:t xml:space="preserve">   - Клиент просматривает доступных тренеров через систему управления тренерами. Он может ознакомиться с их квалификацией и специализациями.</w:t>
+      </w:r>
+    </w:p>
+    <w:p>
+      <w:pPr>
+        <w:rPr>
+          <w:rFonts w:ascii="Times New Roman" w:hAnsi="Times New Roman" w:cs="Times New Roman"/>
+          <w:sz w:val="28"/>
+          <w:szCs w:val="28"/>
+        </w:rPr>
+      </w:pPr>
+      <w:r>
+        <w:rPr>
+          <w:rFonts w:ascii="Times New Roman" w:hAnsi="Times New Roman" w:cs="Times New Roman"/>
+          <w:sz w:val="28"/>
+          <w:szCs w:val="28"/>
+        </w:rPr>
+        <w:t xml:space="preserve">   - Клиент выбирает тренера, с которым хочет заниматься.</w:t>
+      </w:r>
+    </w:p>
+    <w:p>
+      <w:pPr>
+        <w:rPr>
+          <w:rFonts w:ascii="Times New Roman" w:hAnsi="Times New Roman" w:cs="Times New Roman"/>
+          <w:sz w:val="28"/>
+          <w:szCs w:val="28"/>
+        </w:rPr>
+      </w:pPr>
+    </w:p>
+    <w:p>
+      <w:pPr>
+        <w:rPr>
+          <w:rFonts w:ascii="Times New Roman" w:hAnsi="Times New Roman" w:cs="Times New Roman"/>
+          <w:sz w:val="28"/>
+          <w:szCs w:val="28"/>
+        </w:rPr>
+      </w:pPr>
+      <w:r>
+        <w:rPr>
+          <w:rFonts w:ascii="Times New Roman" w:hAnsi="Times New Roman" w:cs="Times New Roman"/>
+          <w:sz w:val="28"/>
+          <w:szCs w:val="28"/>
+        </w:rPr>
+        <w:t>5. Выбор зала и тренировки:</w:t>
+      </w:r>
+    </w:p>
+    <w:p>
+      <w:pPr>
+        <w:rPr>
+          <w:rFonts w:ascii="Times New Roman" w:hAnsi="Times New Roman" w:cs="Times New Roman"/>
+          <w:sz w:val="28"/>
+          <w:szCs w:val="28"/>
+        </w:rPr>
+      </w:pPr>
+      <w:r>
+        <w:rPr>
+          <w:rFonts w:ascii="Times New Roman" w:hAnsi="Times New Roman" w:cs="Times New Roman"/>
+          <w:sz w:val="28"/>
+          <w:szCs w:val="28"/>
+        </w:rPr>
+        <w:t xml:space="preserve">   - На основе расписания залов и доступных тренировок, клиент выбирает удобное время и зал для занятия.</w:t>
+      </w:r>
+    </w:p>
+    <w:p>
+      <w:pPr>
+        <w:rPr>
+          <w:rFonts w:ascii="Times New Roman" w:hAnsi="Times New Roman" w:cs="Times New Roman"/>
+          <w:sz w:val="28"/>
+          <w:szCs w:val="28"/>
+        </w:rPr>
+      </w:pPr>
+      <w:r>
+        <w:rPr>
+          <w:rFonts w:ascii="Times New Roman" w:hAnsi="Times New Roman" w:cs="Times New Roman"/>
+          <w:sz w:val="28"/>
+          <w:szCs w:val="28"/>
+        </w:rPr>
+        <w:t xml:space="preserve">   - Тренер или администратор проверяет доступность зала и подтверждает выбор клиента.</w:t>
+      </w:r>
+    </w:p>
+    <w:p>
+      <w:pPr>
+        <w:rPr>
+          <w:rFonts w:ascii="Times New Roman" w:hAnsi="Times New Roman" w:cs="Times New Roman"/>
+          <w:sz w:val="28"/>
+          <w:szCs w:val="28"/>
+        </w:rPr>
+      </w:pPr>
+    </w:p>
+    <w:p>
+      <w:pPr>
+        <w:rPr>
+          <w:rFonts w:ascii="Times New Roman" w:hAnsi="Times New Roman" w:cs="Times New Roman"/>
+          <w:sz w:val="28"/>
+          <w:szCs w:val="28"/>
+        </w:rPr>
+      </w:pPr>
+      <w:r>
+        <w:rPr>
+          <w:rFonts w:ascii="Times New Roman" w:hAnsi="Times New Roman" w:cs="Times New Roman"/>
+          <w:sz w:val="28"/>
+          <w:szCs w:val="28"/>
+        </w:rPr>
+        <w:t>6. Запись на тренировку:</w:t>
+      </w:r>
+    </w:p>
+    <w:p>
+      <w:pPr>
+        <w:rPr>
+          <w:rFonts w:ascii="Times New Roman" w:hAnsi="Times New Roman" w:cs="Times New Roman"/>
+          <w:sz w:val="28"/>
+          <w:szCs w:val="28"/>
+        </w:rPr>
+      </w:pPr>
+      <w:r>
+        <w:rPr>
+          <w:rFonts w:ascii="Times New Roman" w:hAnsi="Times New Roman" w:cs="Times New Roman"/>
+          <w:sz w:val="28"/>
+          <w:szCs w:val="28"/>
+        </w:rPr>
+        <w:t xml:space="preserve">   - С помощью функции графика зала и тренера, администратор или тренер создает элемент графика с информацией о тренировке.</w:t>
+      </w:r>
+    </w:p>
+    <w:p>
+      <w:pPr>
+        <w:rPr>
+          <w:rFonts w:ascii="Times New Roman" w:hAnsi="Times New Roman" w:cs="Times New Roman"/>
+          <w:sz w:val="28"/>
+          <w:szCs w:val="28"/>
+        </w:rPr>
+      </w:pPr>
+      <w:r>
+        <w:rPr>
+          <w:rFonts w:ascii="Times New Roman" w:hAnsi="Times New Roman" w:cs="Times New Roman"/>
+          <w:sz w:val="28"/>
+          <w:szCs w:val="28"/>
+        </w:rPr>
+        <w:lastRenderedPageBreak/>
+        <w:t xml:space="preserve">   - Клиент записывается на тренировку, и эта информация фиксируется в системе, что позволяет тренеру видеть, сколько клиентов придет.</w:t>
+      </w:r>
+    </w:p>
+    <w:p>
+      <w:pPr>
+        <w:rPr>
+          <w:rFonts w:ascii="Times New Roman" w:hAnsi="Times New Roman" w:cs="Times New Roman"/>
+          <w:sz w:val="28"/>
+          <w:szCs w:val="28"/>
+        </w:rPr>
+      </w:pPr>
+    </w:p>
+    <w:p>
+      <w:pPr>
+        <w:rPr>
+          <w:rFonts w:ascii="Times New Roman" w:hAnsi="Times New Roman" w:cs="Times New Roman"/>
+          <w:sz w:val="28"/>
+          <w:szCs w:val="28"/>
+        </w:rPr>
+      </w:pPr>
+      <w:r>
+        <w:rPr>
+          <w:rFonts w:ascii="Times New Roman" w:hAnsi="Times New Roman" w:cs="Times New Roman"/>
+          <w:sz w:val="28"/>
+          <w:szCs w:val="28"/>
+        </w:rPr>
+        <w:t>7. Подтверждение:</w:t>
+      </w:r>
+    </w:p>
+    <w:p>
+      <w:pPr>
+        <w:rPr>
+          <w:rFonts w:ascii="Times New Roman" w:hAnsi="Times New Roman" w:cs="Times New Roman"/>
+          <w:sz w:val="28"/>
+          <w:szCs w:val="28"/>
+        </w:rPr>
+      </w:pPr>
+      <w:r>
+        <w:rPr>
+          <w:rFonts w:ascii="Times New Roman" w:hAnsi="Times New Roman" w:cs="Times New Roman"/>
+          <w:sz w:val="28"/>
+          <w:szCs w:val="28"/>
+        </w:rPr>
+        <w:t xml:space="preserve">   - Клиент получает уведомление о записи на тренировку, а тренер может подготовиться к занятию, зная количество участников.</w:t>
       </w:r>
     </w:p>
     <w:sectPr>

</xml_diff>